<commit_message>
Se agrego un diagrama de flujo simple para explicar mejor el esquema de las tareas en el desarrollo de los algoritmos
</commit_message>
<xml_diff>
--- a/Informe-desafio1.docx
+++ b/Informe-desafio1.docx
@@ -588,6 +588,521 @@
           <w:rtl w:val="0"/>
         </w:rPr>
         <w:t xml:space="preserve">-Reanudar la adquisición de datos tras la visualización.</w:t>
+      </w:r>
+    </w:p>
+    <w:p>
+      <w:pPr>
+        <w:rPr/>
+      </w:pPr>
+      <w:r>
+        <w:rPr>
+          <w:rtl w:val="0"/>
+        </w:rPr>
+      </w:r>
+    </w:p>
+    <w:p>
+      <w:pPr>
+        <w:rPr>
+          <w:b w:val="1"/>
+          <w:sz w:val="24"/>
+          <w:szCs w:val="24"/>
+        </w:rPr>
+      </w:pPr>
+      <w:r>
+        <w:rPr>
+          <w:b w:val="1"/>
+          <w:sz w:val="24"/>
+          <w:szCs w:val="24"/>
+          <w:rtl w:val="0"/>
+        </w:rPr>
+        <w:t xml:space="preserve">Diagrama de flujo simple para entender mejor  el esquema de las tareas en el desarrollo de los algoritmos.</w:t>
+      </w:r>
+    </w:p>
+    <w:p>
+      <w:pPr>
+        <w:rPr>
+          <w:b w:val="1"/>
+          <w:sz w:val="24"/>
+          <w:szCs w:val="24"/>
+        </w:rPr>
+      </w:pPr>
+      <w:r>
+        <w:rPr>
+          <w:rtl w:val="0"/>
+        </w:rPr>
+      </w:r>
+    </w:p>
+    <w:p>
+      <w:pPr>
+        <w:rPr>
+          <w:b w:val="1"/>
+          <w:i w:val="1"/>
+          <w:sz w:val="28"/>
+          <w:szCs w:val="28"/>
+        </w:rPr>
+      </w:pPr>
+      <w:r>
+        <w:rPr>
+          <w:b w:val="1"/>
+          <w:i w:val="1"/>
+          <w:sz w:val="28"/>
+          <w:szCs w:val="28"/>
+          <w:rtl w:val="0"/>
+        </w:rPr>
+        <w:t xml:space="preserve">  Inicio</w:t>
+      </w:r>
+    </w:p>
+    <w:p>
+      <w:pPr>
+        <w:rPr>
+          <w:b w:val="1"/>
+          <w:sz w:val="24"/>
+          <w:szCs w:val="24"/>
+        </w:rPr>
+      </w:pPr>
+      <w:r>
+        <w:rPr>
+          <w:b w:val="1"/>
+          <w:sz w:val="24"/>
+          <w:szCs w:val="24"/>
+          <w:rtl w:val="0"/>
+        </w:rPr>
+        <w:t xml:space="preserve">     |</w:t>
+      </w:r>
+    </w:p>
+    <w:p>
+      <w:pPr>
+        <w:rPr>
+          <w:b w:val="1"/>
+          <w:sz w:val="24"/>
+          <w:szCs w:val="24"/>
+        </w:rPr>
+      </w:pPr>
+      <w:r>
+        <w:rPr>
+          <w:b w:val="1"/>
+          <w:sz w:val="24"/>
+          <w:szCs w:val="24"/>
+          <w:rtl w:val="0"/>
+        </w:rPr>
+        <w:t xml:space="preserve">  Iniciar Adquisición de la Señal</w:t>
+      </w:r>
+    </w:p>
+    <w:p>
+      <w:pPr>
+        <w:rPr>
+          <w:b w:val="1"/>
+          <w:sz w:val="24"/>
+          <w:szCs w:val="24"/>
+        </w:rPr>
+      </w:pPr>
+      <w:r>
+        <w:rPr>
+          <w:b w:val="1"/>
+          <w:sz w:val="24"/>
+          <w:szCs w:val="24"/>
+          <w:rtl w:val="0"/>
+        </w:rPr>
+        <w:t xml:space="preserve">     |</w:t>
+      </w:r>
+    </w:p>
+    <w:p>
+      <w:pPr>
+        <w:rPr>
+          <w:sz w:val="24"/>
+          <w:szCs w:val="24"/>
+        </w:rPr>
+      </w:pPr>
+      <w:r>
+        <w:rPr>
+          <w:b w:val="1"/>
+          <w:sz w:val="24"/>
+          <w:szCs w:val="24"/>
+          <w:rtl w:val="0"/>
+        </w:rPr>
+        <w:t xml:space="preserve">  Adquirir Datos de la Señal </w:t>
+      </w:r>
+      <w:r>
+        <w:rPr>
+          <w:sz w:val="24"/>
+          <w:szCs w:val="24"/>
+          <w:rtl w:val="0"/>
+        </w:rPr>
+        <w:t xml:space="preserve"> &lt;----|</w:t>
+      </w:r>
+    </w:p>
+    <w:p>
+      <w:pPr>
+        <w:rPr>
+          <w:sz w:val="24"/>
+          <w:szCs w:val="24"/>
+        </w:rPr>
+      </w:pPr>
+      <w:r>
+        <w:rPr>
+          <w:b w:val="1"/>
+          <w:sz w:val="24"/>
+          <w:szCs w:val="24"/>
+          <w:rtl w:val="0"/>
+        </w:rPr>
+        <w:t xml:space="preserve">     |                                                </w:t>
+      </w:r>
+      <w:r>
+        <w:rPr>
+          <w:sz w:val="24"/>
+          <w:szCs w:val="24"/>
+          <w:rtl w:val="0"/>
+        </w:rPr>
+        <w:t xml:space="preserve">  |</w:t>
+      </w:r>
+    </w:p>
+    <w:p>
+      <w:pPr>
+        <w:rPr>
+          <w:sz w:val="24"/>
+          <w:szCs w:val="24"/>
+        </w:rPr>
+      </w:pPr>
+      <w:r>
+        <w:rPr>
+          <w:b w:val="1"/>
+          <w:sz w:val="24"/>
+          <w:szCs w:val="24"/>
+          <w:rtl w:val="0"/>
+        </w:rPr>
+        <w:t xml:space="preserve">  Procesar Señal </w:t>
+      </w:r>
+      <w:r>
+        <w:rPr>
+          <w:sz w:val="24"/>
+          <w:szCs w:val="24"/>
+          <w:rtl w:val="0"/>
+        </w:rPr>
+        <w:t xml:space="preserve">(Frecuencia y Amplitud)</w:t>
+      </w:r>
+    </w:p>
+    <w:p>
+      <w:pPr>
+        <w:rPr>
+          <w:b w:val="1"/>
+          <w:sz w:val="24"/>
+          <w:szCs w:val="24"/>
+        </w:rPr>
+      </w:pPr>
+      <w:r>
+        <w:rPr>
+          <w:b w:val="1"/>
+          <w:sz w:val="24"/>
+          <w:szCs w:val="24"/>
+          <w:rtl w:val="0"/>
+        </w:rPr>
+        <w:t xml:space="preserve">     |</w:t>
+      </w:r>
+    </w:p>
+    <w:p>
+      <w:pPr>
+        <w:rPr>
+          <w:b w:val="1"/>
+          <w:sz w:val="24"/>
+          <w:szCs w:val="24"/>
+        </w:rPr>
+      </w:pPr>
+      <w:r>
+        <w:rPr>
+          <w:b w:val="1"/>
+          <w:sz w:val="24"/>
+          <w:szCs w:val="24"/>
+          <w:rtl w:val="0"/>
+        </w:rPr>
+        <w:t xml:space="preserve">  Identificar Forma de Onda</w:t>
+      </w:r>
+    </w:p>
+    <w:p>
+      <w:pPr>
+        <w:rPr>
+          <w:b w:val="1"/>
+          <w:sz w:val="24"/>
+          <w:szCs w:val="24"/>
+        </w:rPr>
+      </w:pPr>
+      <w:r>
+        <w:rPr>
+          <w:b w:val="1"/>
+          <w:sz w:val="24"/>
+          <w:szCs w:val="24"/>
+          <w:rtl w:val="0"/>
+        </w:rPr>
+        <w:t xml:space="preserve">     |</w:t>
+      </w:r>
+    </w:p>
+    <w:p>
+      <w:pPr>
+        <w:rPr>
+          <w:sz w:val="24"/>
+          <w:szCs w:val="24"/>
+        </w:rPr>
+      </w:pPr>
+      <w:r>
+        <w:rPr>
+          <w:b w:val="1"/>
+          <w:sz w:val="24"/>
+          <w:szCs w:val="24"/>
+          <w:rtl w:val="0"/>
+        </w:rPr>
+        <w:t xml:space="preserve">  ¿Es senoidal?</w:t>
+      </w:r>
+      <w:r>
+        <w:rPr>
+          <w:sz w:val="24"/>
+          <w:szCs w:val="24"/>
+          <w:rtl w:val="0"/>
+        </w:rPr>
+        <w:t xml:space="preserve"> -- Sí --&gt; Mostrar Resultados (LCD)</w:t>
+      </w:r>
+    </w:p>
+    <w:p>
+      <w:pPr>
+        <w:rPr>
+          <w:sz w:val="24"/>
+          <w:szCs w:val="24"/>
+        </w:rPr>
+      </w:pPr>
+      <w:r>
+        <w:rPr>
+          <w:b w:val="1"/>
+          <w:sz w:val="24"/>
+          <w:szCs w:val="24"/>
+          <w:rtl w:val="0"/>
+        </w:rPr>
+        <w:t xml:space="preserve">     |                                               </w:t>
+      </w:r>
+      <w:r>
+        <w:rPr>
+          <w:sz w:val="24"/>
+          <w:szCs w:val="24"/>
+          <w:rtl w:val="0"/>
+        </w:rPr>
+        <w:t xml:space="preserve">   |</w:t>
+      </w:r>
+    </w:p>
+    <w:p>
+      <w:pPr>
+        <w:rPr>
+          <w:sz w:val="24"/>
+          <w:szCs w:val="24"/>
+        </w:rPr>
+      </w:pPr>
+      <w:r>
+        <w:rPr>
+          <w:b w:val="1"/>
+          <w:sz w:val="24"/>
+          <w:szCs w:val="24"/>
+          <w:rtl w:val="0"/>
+        </w:rPr>
+        <w:t xml:space="preserve">     No                                        </w:t>
+      </w:r>
+      <w:r>
+        <w:rPr>
+          <w:sz w:val="24"/>
+          <w:szCs w:val="24"/>
+          <w:rtl w:val="0"/>
+        </w:rPr>
+        <w:t xml:space="preserve">      |</w:t>
+      </w:r>
+    </w:p>
+    <w:p>
+      <w:pPr>
+        <w:rPr>
+          <w:sz w:val="24"/>
+          <w:szCs w:val="24"/>
+        </w:rPr>
+      </w:pPr>
+      <w:r>
+        <w:rPr>
+          <w:b w:val="1"/>
+          <w:sz w:val="24"/>
+          <w:szCs w:val="24"/>
+          <w:rtl w:val="0"/>
+        </w:rPr>
+        <w:t xml:space="preserve">     |                                           </w:t>
+      </w:r>
+      <w:r>
+        <w:rPr>
+          <w:sz w:val="24"/>
+          <w:szCs w:val="24"/>
+          <w:rtl w:val="0"/>
+        </w:rPr>
+        <w:t xml:space="preserve">       |</w:t>
+      </w:r>
+    </w:p>
+    <w:p>
+      <w:pPr>
+        <w:rPr>
+          <w:sz w:val="24"/>
+          <w:szCs w:val="24"/>
+        </w:rPr>
+      </w:pPr>
+      <w:r>
+        <w:rPr>
+          <w:b w:val="1"/>
+          <w:sz w:val="24"/>
+          <w:szCs w:val="24"/>
+          <w:rtl w:val="0"/>
+        </w:rPr>
+        <w:t xml:space="preserve">  Identificar otra forma de onda</w:t>
+      </w:r>
+      <w:r>
+        <w:rPr>
+          <w:sz w:val="24"/>
+          <w:szCs w:val="24"/>
+          <w:rtl w:val="0"/>
+        </w:rPr>
+        <w:t xml:space="preserve"> --|</w:t>
+      </w:r>
+    </w:p>
+    <w:p>
+      <w:pPr>
+        <w:rPr>
+          <w:b w:val="1"/>
+          <w:sz w:val="24"/>
+          <w:szCs w:val="24"/>
+        </w:rPr>
+      </w:pPr>
+      <w:r>
+        <w:rPr>
+          <w:b w:val="1"/>
+          <w:sz w:val="24"/>
+          <w:szCs w:val="24"/>
+          <w:rtl w:val="0"/>
+        </w:rPr>
+        <w:t xml:space="preserve">     |</w:t>
+      </w:r>
+    </w:p>
+    <w:p>
+      <w:pPr>
+        <w:rPr>
+          <w:sz w:val="24"/>
+          <w:szCs w:val="24"/>
+        </w:rPr>
+      </w:pPr>
+      <w:r>
+        <w:rPr>
+          <w:b w:val="1"/>
+          <w:sz w:val="24"/>
+          <w:szCs w:val="24"/>
+          <w:rtl w:val="0"/>
+        </w:rPr>
+        <w:t xml:space="preserve">  Mostrar Resultados </w:t>
+      </w:r>
+      <w:r>
+        <w:rPr>
+          <w:sz w:val="24"/>
+          <w:szCs w:val="24"/>
+          <w:rtl w:val="0"/>
+        </w:rPr>
+        <w:t xml:space="preserve">(LCD)</w:t>
+      </w:r>
+    </w:p>
+    <w:p>
+      <w:pPr>
+        <w:rPr>
+          <w:b w:val="1"/>
+          <w:sz w:val="24"/>
+          <w:szCs w:val="24"/>
+        </w:rPr>
+      </w:pPr>
+      <w:r>
+        <w:rPr>
+          <w:b w:val="1"/>
+          <w:sz w:val="24"/>
+          <w:szCs w:val="24"/>
+          <w:rtl w:val="0"/>
+        </w:rPr>
+        <w:t xml:space="preserve">     |</w:t>
+      </w:r>
+    </w:p>
+    <w:p>
+      <w:pPr>
+        <w:rPr>
+          <w:b w:val="1"/>
+          <w:sz w:val="24"/>
+          <w:szCs w:val="24"/>
+        </w:rPr>
+      </w:pPr>
+      <w:r>
+        <w:rPr>
+          <w:b w:val="1"/>
+          <w:sz w:val="24"/>
+          <w:szCs w:val="24"/>
+          <w:rtl w:val="0"/>
+        </w:rPr>
+        <w:t xml:space="preserve">  Reanudar Adquisición</w:t>
+      </w:r>
+    </w:p>
+    <w:p>
+      <w:pPr>
+        <w:rPr>
+          <w:b w:val="1"/>
+          <w:sz w:val="24"/>
+          <w:szCs w:val="24"/>
+        </w:rPr>
+      </w:pPr>
+      <w:r>
+        <w:rPr>
+          <w:b w:val="1"/>
+          <w:sz w:val="24"/>
+          <w:szCs w:val="24"/>
+          <w:rtl w:val="0"/>
+        </w:rPr>
+        <w:t xml:space="preserve">     |</w:t>
+      </w:r>
+    </w:p>
+    <w:p>
+      <w:pPr>
+        <w:rPr>
+          <w:b w:val="1"/>
+          <w:i w:val="1"/>
+          <w:sz w:val="28"/>
+          <w:szCs w:val="28"/>
+        </w:rPr>
+      </w:pPr>
+      <w:r>
+        <w:rPr>
+          <w:b w:val="1"/>
+          <w:i w:val="1"/>
+          <w:sz w:val="28"/>
+          <w:szCs w:val="28"/>
+          <w:rtl w:val="0"/>
+        </w:rPr>
+        <w:t xml:space="preserve">  Fin</w:t>
+      </w:r>
+    </w:p>
+    <w:p>
+      <w:pPr>
+        <w:rPr>
+          <w:b w:val="1"/>
+          <w:sz w:val="24"/>
+          <w:szCs w:val="24"/>
+        </w:rPr>
+      </w:pPr>
+      <w:r>
+        <w:rPr>
+          <w:rtl w:val="0"/>
+        </w:rPr>
+      </w:r>
+    </w:p>
+    <w:p>
+      <w:pPr>
+        <w:rPr>
+          <w:b w:val="1"/>
+          <w:sz w:val="24"/>
+          <w:szCs w:val="24"/>
+        </w:rPr>
+      </w:pPr>
+      <w:r>
+        <w:rPr>
+          <w:rtl w:val="0"/>
+        </w:rPr>
       </w:r>
     </w:p>
     <w:sectPr>

</xml_diff>